<commit_message>
lesson 404 - vocab and homework - part 2
</commit_message>
<xml_diff>
--- a/english_via_skype/original_exercises/doc/lesson_404_Age Z_original.docx
+++ b/english_via_skype/original_exercises/doc/lesson_404_Age Z_original.docx
@@ -1818,88 +1818,150 @@
         <w:rPr>
           <w:sz w:val="36"/>
           <w:szCs w:val="36"/>
-        </w:rPr>
-      </w:pPr>
-      <w:proofErr w:type="spellStart"/>
-      <w:r>
-        <w:rPr>
-          <w:sz w:val="36"/>
-          <w:szCs w:val="36"/>
+          <w:lang w:val="en-US"/>
+        </w:rPr>
+      </w:pPr>
+      <w:r>
+        <w:rPr>
+          <w:sz w:val="36"/>
+          <w:szCs w:val="36"/>
+          <w:lang w:val="en-US"/>
         </w:rPr>
         <w:lastRenderedPageBreak/>
+        <w:t>1.</w:t>
+      </w:r>
+      <w:r>
+        <w:rPr>
+          <w:sz w:val="36"/>
+          <w:szCs w:val="36"/>
+          <w:lang w:val="en-US"/>
+        </w:rPr>
+        <w:t xml:space="preserve"> </w:t>
+      </w:r>
+      <w:r>
+        <w:rPr>
+          <w:sz w:val="36"/>
+          <w:szCs w:val="36"/>
+          <w:lang w:val="en-US"/>
+        </w:rPr>
+        <w:t>pattern</w:t>
+      </w:r>
+    </w:p>
+    <w:p>
+      <w:pPr>
+        <w:rPr>
+          <w:sz w:val="36"/>
+          <w:szCs w:val="36"/>
+          <w:lang w:val="en-US"/>
+        </w:rPr>
+      </w:pPr>
+      <w:r>
+        <w:rPr>
+          <w:sz w:val="36"/>
+          <w:szCs w:val="36"/>
+          <w:lang w:val="en-US"/>
+        </w:rPr>
+        <w:t xml:space="preserve">2. </w:t>
+      </w:r>
+      <w:r>
+        <w:rPr>
+          <w:sz w:val="36"/>
+          <w:szCs w:val="36"/>
+          <w:lang w:val="en-US"/>
+        </w:rPr>
+        <w:t>granted</w:t>
+      </w:r>
+    </w:p>
+    <w:p>
+      <w:pPr>
+        <w:rPr>
+          <w:sz w:val="36"/>
+          <w:szCs w:val="36"/>
+          <w:lang w:val="en-US"/>
+        </w:rPr>
+      </w:pPr>
+      <w:r>
+        <w:rPr>
+          <w:sz w:val="36"/>
+          <w:szCs w:val="36"/>
+          <w:lang w:val="en-US"/>
+        </w:rPr>
+        <w:t xml:space="preserve">3. </w:t>
+      </w:r>
+      <w:r>
+        <w:rPr>
+          <w:sz w:val="36"/>
+          <w:szCs w:val="36"/>
+          <w:lang w:val="en-US"/>
+        </w:rPr>
+        <w:t>crisis</w:t>
+      </w:r>
+    </w:p>
+    <w:p>
+      <w:pPr>
+        <w:rPr>
+          <w:sz w:val="36"/>
+          <w:szCs w:val="36"/>
+          <w:lang w:val="en-US"/>
+        </w:rPr>
+      </w:pPr>
+      <w:r>
+        <w:rPr>
+          <w:sz w:val="36"/>
+          <w:szCs w:val="36"/>
+          <w:lang w:val="en-US"/>
+        </w:rPr>
+        <w:t>4. phase</w:t>
+      </w:r>
+    </w:p>
+    <w:p>
+      <w:pPr>
+        <w:rPr>
+          <w:sz w:val="36"/>
+          <w:szCs w:val="36"/>
+          <w:lang w:val="en-US"/>
+        </w:rPr>
+      </w:pPr>
+      <w:r>
+        <w:rPr>
+          <w:sz w:val="36"/>
+          <w:szCs w:val="36"/>
+          <w:lang w:val="en-US"/>
+        </w:rPr>
+        <w:t>5. wishes</w:t>
+      </w:r>
+    </w:p>
+    <w:p>
+      <w:pPr>
+        <w:rPr>
+          <w:sz w:val="36"/>
+          <w:szCs w:val="36"/>
+          <w:lang w:val="en-US"/>
+        </w:rPr>
+      </w:pPr>
+      <w:r>
+        <w:rPr>
+          <w:sz w:val="36"/>
+          <w:szCs w:val="36"/>
+          <w:lang w:val="en-US"/>
+        </w:rPr>
         <w:t>Pattern</w:t>
       </w:r>
-      <w:proofErr w:type="spellEnd"/>
-      <w:r>
-        <w:rPr>
-          <w:sz w:val="36"/>
-          <w:szCs w:val="36"/>
-        </w:rPr>
-        <w:t xml:space="preserve"> , </w:t>
-      </w:r>
-      <w:proofErr w:type="spellStart"/>
-      <w:r>
-        <w:rPr>
-          <w:sz w:val="36"/>
-          <w:szCs w:val="36"/>
-        </w:rPr>
-        <w:t>crisis</w:t>
-      </w:r>
-      <w:proofErr w:type="spellEnd"/>
-      <w:r>
-        <w:rPr>
-          <w:sz w:val="36"/>
-          <w:szCs w:val="36"/>
-        </w:rPr>
-        <w:t xml:space="preserve">, </w:t>
-      </w:r>
-      <w:proofErr w:type="spellStart"/>
-      <w:r>
-        <w:rPr>
-          <w:sz w:val="36"/>
-          <w:szCs w:val="36"/>
-        </w:rPr>
-        <w:t>granted</w:t>
-      </w:r>
-      <w:proofErr w:type="spellEnd"/>
-      <w:r>
-        <w:rPr>
-          <w:sz w:val="36"/>
-          <w:szCs w:val="36"/>
-        </w:rPr>
-        <w:t xml:space="preserve">, </w:t>
-      </w:r>
-      <w:proofErr w:type="spellStart"/>
-      <w:r>
-        <w:rPr>
-          <w:sz w:val="36"/>
-          <w:szCs w:val="36"/>
-        </w:rPr>
-        <w:t>wishes</w:t>
-      </w:r>
-      <w:proofErr w:type="spellEnd"/>
-      <w:r>
-        <w:rPr>
-          <w:sz w:val="36"/>
-          <w:szCs w:val="36"/>
-        </w:rPr>
-        <w:t xml:space="preserve">, </w:t>
-      </w:r>
-      <w:proofErr w:type="spellStart"/>
-      <w:r>
-        <w:rPr>
-          <w:sz w:val="36"/>
-          <w:szCs w:val="36"/>
-        </w:rPr>
-        <w:t>phase</w:t>
-      </w:r>
-      <w:proofErr w:type="spellEnd"/>
-    </w:p>
-    <w:p>
-      <w:pPr>
-        <w:rPr>
-          <w:sz w:val="36"/>
-          <w:szCs w:val="36"/>
+      <w:r>
+        <w:rPr>
+          <w:sz w:val="36"/>
+          <w:szCs w:val="36"/>
+          <w:lang w:val="en-US"/>
+        </w:rPr>
+        <w:t xml:space="preserve"> , crisis, granted, wishes, phase</w:t>
+      </w:r>
+    </w:p>
+    <w:p>
+      <w:pPr>
+        <w:rPr>
+          <w:sz w:val="36"/>
+          <w:szCs w:val="36"/>
+          <w:lang w:val="en-US"/>
         </w:rPr>
       </w:pPr>
       <w:r>
@@ -1964,52 +2026,204 @@
         <w:rPr>
           <w:sz w:val="36"/>
           <w:szCs w:val="36"/>
-        </w:rPr>
-      </w:pPr>
-    </w:p>
-    <w:p>
-      <w:pPr>
-        <w:rPr>
-          <w:sz w:val="36"/>
-          <w:szCs w:val="36"/>
-          <w:lang w:val="en-US"/>
-        </w:rPr>
-      </w:pPr>
-      <w:r>
-        <w:rPr>
-          <w:sz w:val="36"/>
-          <w:szCs w:val="36"/>
-          <w:lang w:val="en-US"/>
-        </w:rPr>
-        <w:t xml:space="preserve">hazy, twinge, age, come, undivided, rekindle, </w:t>
-      </w:r>
+          <w:lang w:val="en-US"/>
+        </w:rPr>
+      </w:pPr>
       <w:bookmarkStart w:id="0" w:name="_GoBack"/>
-      <w:r>
-        <w:rPr>
-          <w:sz w:val="36"/>
-          <w:szCs w:val="36"/>
-          <w:lang w:val="en-US"/>
-        </w:rPr>
-        <w:t>enliven</w:t>
-      </w:r>
       <w:bookmarkEnd w:id="0"/>
-      <w:r>
-        <w:rPr>
-          <w:sz w:val="36"/>
-          <w:szCs w:val="36"/>
-          <w:lang w:val="en-US"/>
-        </w:rPr>
-        <w:t>, grumpy</w:t>
-      </w:r>
-    </w:p>
-    <w:p>
-      <w:pPr>
-        <w:rPr>
-          <w:sz w:val="36"/>
-          <w:szCs w:val="36"/>
-          <w:lang w:val="en-US"/>
-        </w:rPr>
-      </w:pPr>
+    </w:p>
+    <w:p>
+      <w:pPr>
+        <w:rPr>
+          <w:sz w:val="36"/>
+          <w:szCs w:val="36"/>
+          <w:lang w:val="en-US"/>
+        </w:rPr>
+      </w:pPr>
+      <w:r>
+        <w:rPr>
+          <w:sz w:val="36"/>
+          <w:szCs w:val="36"/>
+          <w:lang w:val="en-US"/>
+        </w:rPr>
+        <w:t>hazy, twinge, age, come, undivided, rekindle, enliven, grumpy</w:t>
+      </w:r>
+    </w:p>
+    <w:p>
+      <w:pPr>
+        <w:pStyle w:val="Akapitzlist"/>
+        <w:numPr>
+          <w:ilvl w:val="0"/>
+          <w:numId w:val="5"/>
+        </w:numPr>
+        <w:rPr>
+          <w:sz w:val="36"/>
+          <w:szCs w:val="36"/>
+          <w:lang w:val="en-US"/>
+        </w:rPr>
+      </w:pPr>
+      <w:r>
+        <w:rPr>
+          <w:sz w:val="36"/>
+          <w:szCs w:val="36"/>
+          <w:lang w:val="en-US"/>
+        </w:rPr>
+        <w:t>age</w:t>
+      </w:r>
+    </w:p>
+    <w:p>
+      <w:pPr>
+        <w:pStyle w:val="Akapitzlist"/>
+        <w:numPr>
+          <w:ilvl w:val="0"/>
+          <w:numId w:val="5"/>
+        </w:numPr>
+        <w:rPr>
+          <w:sz w:val="36"/>
+          <w:szCs w:val="36"/>
+          <w:lang w:val="en-US"/>
+        </w:rPr>
+      </w:pPr>
+      <w:r>
+        <w:rPr>
+          <w:sz w:val="36"/>
+          <w:szCs w:val="36"/>
+          <w:lang w:val="en-US"/>
+        </w:rPr>
+        <w:t>twinge</w:t>
+      </w:r>
+    </w:p>
+    <w:p>
+      <w:pPr>
+        <w:pStyle w:val="Akapitzlist"/>
+        <w:numPr>
+          <w:ilvl w:val="0"/>
+          <w:numId w:val="5"/>
+        </w:numPr>
+        <w:rPr>
+          <w:sz w:val="36"/>
+          <w:szCs w:val="36"/>
+          <w:lang w:val="en-US"/>
+        </w:rPr>
+      </w:pPr>
+      <w:r>
+        <w:rPr>
+          <w:sz w:val="36"/>
+          <w:szCs w:val="36"/>
+          <w:lang w:val="en-US"/>
+        </w:rPr>
+        <w:t>grumpy</w:t>
+      </w:r>
+    </w:p>
+    <w:p>
+      <w:pPr>
+        <w:pStyle w:val="Akapitzlist"/>
+        <w:numPr>
+          <w:ilvl w:val="0"/>
+          <w:numId w:val="5"/>
+        </w:numPr>
+        <w:rPr>
+          <w:sz w:val="36"/>
+          <w:szCs w:val="36"/>
+          <w:lang w:val="en-US"/>
+        </w:rPr>
+      </w:pPr>
+      <w:r>
+        <w:rPr>
+          <w:sz w:val="36"/>
+          <w:szCs w:val="36"/>
+          <w:lang w:val="en-US"/>
+        </w:rPr>
+        <w:t>h</w:t>
+      </w:r>
+      <w:r>
+        <w:rPr>
+          <w:sz w:val="36"/>
+          <w:szCs w:val="36"/>
+          <w:lang w:val="en-US"/>
+        </w:rPr>
+        <w:t>azy</w:t>
+      </w:r>
+    </w:p>
+    <w:p>
+      <w:pPr>
+        <w:pStyle w:val="Akapitzlist"/>
+        <w:numPr>
+          <w:ilvl w:val="0"/>
+          <w:numId w:val="5"/>
+        </w:numPr>
+        <w:rPr>
+          <w:sz w:val="36"/>
+          <w:szCs w:val="36"/>
+          <w:lang w:val="en-US"/>
+        </w:rPr>
+      </w:pPr>
+      <w:r>
+        <w:rPr>
+          <w:sz w:val="36"/>
+          <w:szCs w:val="36"/>
+          <w:lang w:val="en-US"/>
+        </w:rPr>
+        <w:t>rekindle</w:t>
+      </w:r>
+    </w:p>
+    <w:p>
+      <w:pPr>
+        <w:pStyle w:val="Akapitzlist"/>
+        <w:numPr>
+          <w:ilvl w:val="0"/>
+          <w:numId w:val="5"/>
+        </w:numPr>
+        <w:rPr>
+          <w:sz w:val="36"/>
+          <w:szCs w:val="36"/>
+          <w:lang w:val="en-US"/>
+        </w:rPr>
+      </w:pPr>
+      <w:r>
+        <w:rPr>
+          <w:sz w:val="36"/>
+          <w:szCs w:val="36"/>
+          <w:lang w:val="en-US"/>
+        </w:rPr>
+        <w:t>undivided</w:t>
+      </w:r>
+    </w:p>
+    <w:p>
+      <w:pPr>
+        <w:pStyle w:val="Akapitzlist"/>
+        <w:numPr>
+          <w:ilvl w:val="0"/>
+          <w:numId w:val="5"/>
+        </w:numPr>
+        <w:rPr>
+          <w:sz w:val="36"/>
+          <w:szCs w:val="36"/>
+          <w:lang w:val="en-US"/>
+        </w:rPr>
+      </w:pPr>
+    </w:p>
+    <w:p>
+      <w:pPr>
+        <w:pStyle w:val="Akapitzlist"/>
+        <w:numPr>
+          <w:ilvl w:val="0"/>
+          <w:numId w:val="5"/>
+        </w:numPr>
+        <w:rPr>
+          <w:sz w:val="36"/>
+          <w:szCs w:val="36"/>
+          <w:lang w:val="en-US"/>
+        </w:rPr>
+      </w:pPr>
+      <w:r>
+        <w:rPr>
+          <w:sz w:val="36"/>
+          <w:szCs w:val="36"/>
+          <w:lang w:val="en-US"/>
+        </w:rPr>
+        <w:t>come</w:t>
+      </w:r>
     </w:p>
     <w:p>
       <w:pPr>
@@ -2033,6 +2247,362 @@
 <file path=word/numbering.xml><?xml version="1.0" encoding="utf-8"?>
 <w:numbering xmlns:wpc="http://schemas.microsoft.com/office/word/2010/wordprocessingCanvas" xmlns:mc="http://schemas.openxmlformats.org/markup-compatibility/2006" xmlns:o="urn:schemas-microsoft-com:office:office" xmlns:r="http://schemas.openxmlformats.org/officeDocument/2006/relationships" xmlns:m="http://schemas.openxmlformats.org/officeDocument/2006/math" xmlns:v="urn:schemas-microsoft-com:vml" xmlns:wp14="http://schemas.microsoft.com/office/word/2010/wordprocessingDrawing" xmlns:wp="http://schemas.openxmlformats.org/drawingml/2006/wordprocessingDrawing" xmlns:w10="urn:schemas-microsoft-com:office:word" xmlns:w="http://schemas.openxmlformats.org/wordprocessingml/2006/main" xmlns:w14="http://schemas.microsoft.com/office/word/2010/wordml" xmlns:w15="http://schemas.microsoft.com/office/word/2012/wordml" xmlns:wpg="http://schemas.microsoft.com/office/word/2010/wordprocessingGroup" xmlns:wpi="http://schemas.microsoft.com/office/word/2010/wordprocessingInk" xmlns:wne="http://schemas.microsoft.com/office/word/2006/wordml" xmlns:wps="http://schemas.microsoft.com/office/word/2010/wordprocessingShape" mc:Ignorable="w14 w15 wp14">
   <w:abstractNum w:abstractNumId="0" w15:restartNumberingAfterBreak="0">
+    <w:nsid w:val="04CE7BBB"/>
+    <w:multiLevelType w:val="hybridMultilevel"/>
+    <w:tmpl w:val="E828DA56"/>
+    <w:lvl w:ilvl="0" w:tplc="0415000F">
+      <w:start w:val="1"/>
+      <w:numFmt w:val="decimal"/>
+      <w:lvlText w:val="%1."/>
+      <w:lvlJc w:val="left"/>
+      <w:pPr>
+        <w:ind w:left="720" w:hanging="360"/>
+      </w:pPr>
+      <w:rPr>
+        <w:rFonts w:hint="default"/>
+      </w:rPr>
+    </w:lvl>
+    <w:lvl w:ilvl="1" w:tplc="04150019" w:tentative="1">
+      <w:start w:val="1"/>
+      <w:numFmt w:val="lowerLetter"/>
+      <w:lvlText w:val="%2."/>
+      <w:lvlJc w:val="left"/>
+      <w:pPr>
+        <w:ind w:left="1440" w:hanging="360"/>
+      </w:pPr>
+    </w:lvl>
+    <w:lvl w:ilvl="2" w:tplc="0415001B" w:tentative="1">
+      <w:start w:val="1"/>
+      <w:numFmt w:val="lowerRoman"/>
+      <w:lvlText w:val="%3."/>
+      <w:lvlJc w:val="right"/>
+      <w:pPr>
+        <w:ind w:left="2160" w:hanging="180"/>
+      </w:pPr>
+    </w:lvl>
+    <w:lvl w:ilvl="3" w:tplc="0415000F" w:tentative="1">
+      <w:start w:val="1"/>
+      <w:numFmt w:val="decimal"/>
+      <w:lvlText w:val="%4."/>
+      <w:lvlJc w:val="left"/>
+      <w:pPr>
+        <w:ind w:left="2880" w:hanging="360"/>
+      </w:pPr>
+    </w:lvl>
+    <w:lvl w:ilvl="4" w:tplc="04150019" w:tentative="1">
+      <w:start w:val="1"/>
+      <w:numFmt w:val="lowerLetter"/>
+      <w:lvlText w:val="%5."/>
+      <w:lvlJc w:val="left"/>
+      <w:pPr>
+        <w:ind w:left="3600" w:hanging="360"/>
+      </w:pPr>
+    </w:lvl>
+    <w:lvl w:ilvl="5" w:tplc="0415001B" w:tentative="1">
+      <w:start w:val="1"/>
+      <w:numFmt w:val="lowerRoman"/>
+      <w:lvlText w:val="%6."/>
+      <w:lvlJc w:val="right"/>
+      <w:pPr>
+        <w:ind w:left="4320" w:hanging="180"/>
+      </w:pPr>
+    </w:lvl>
+    <w:lvl w:ilvl="6" w:tplc="0415000F" w:tentative="1">
+      <w:start w:val="1"/>
+      <w:numFmt w:val="decimal"/>
+      <w:lvlText w:val="%7."/>
+      <w:lvlJc w:val="left"/>
+      <w:pPr>
+        <w:ind w:left="5040" w:hanging="360"/>
+      </w:pPr>
+    </w:lvl>
+    <w:lvl w:ilvl="7" w:tplc="04150019" w:tentative="1">
+      <w:start w:val="1"/>
+      <w:numFmt w:val="lowerLetter"/>
+      <w:lvlText w:val="%8."/>
+      <w:lvlJc w:val="left"/>
+      <w:pPr>
+        <w:ind w:left="5760" w:hanging="360"/>
+      </w:pPr>
+    </w:lvl>
+    <w:lvl w:ilvl="8" w:tplc="0415001B" w:tentative="1">
+      <w:start w:val="1"/>
+      <w:numFmt w:val="lowerRoman"/>
+      <w:lvlText w:val="%9."/>
+      <w:lvlJc w:val="right"/>
+      <w:pPr>
+        <w:ind w:left="6480" w:hanging="180"/>
+      </w:pPr>
+    </w:lvl>
+  </w:abstractNum>
+  <w:abstractNum w:abstractNumId="1" w15:restartNumberingAfterBreak="0">
+    <w:nsid w:val="0D971E8A"/>
+    <w:multiLevelType w:val="hybridMultilevel"/>
+    <w:tmpl w:val="A5A2CE94"/>
+    <w:lvl w:ilvl="0" w:tplc="0415000F">
+      <w:start w:val="1"/>
+      <w:numFmt w:val="decimal"/>
+      <w:lvlText w:val="%1."/>
+      <w:lvlJc w:val="left"/>
+      <w:pPr>
+        <w:ind w:left="720" w:hanging="360"/>
+      </w:pPr>
+      <w:rPr>
+        <w:rFonts w:hint="default"/>
+      </w:rPr>
+    </w:lvl>
+    <w:lvl w:ilvl="1" w:tplc="04150019" w:tentative="1">
+      <w:start w:val="1"/>
+      <w:numFmt w:val="lowerLetter"/>
+      <w:lvlText w:val="%2."/>
+      <w:lvlJc w:val="left"/>
+      <w:pPr>
+        <w:ind w:left="1440" w:hanging="360"/>
+      </w:pPr>
+    </w:lvl>
+    <w:lvl w:ilvl="2" w:tplc="0415001B" w:tentative="1">
+      <w:start w:val="1"/>
+      <w:numFmt w:val="lowerRoman"/>
+      <w:lvlText w:val="%3."/>
+      <w:lvlJc w:val="right"/>
+      <w:pPr>
+        <w:ind w:left="2160" w:hanging="180"/>
+      </w:pPr>
+    </w:lvl>
+    <w:lvl w:ilvl="3" w:tplc="0415000F" w:tentative="1">
+      <w:start w:val="1"/>
+      <w:numFmt w:val="decimal"/>
+      <w:lvlText w:val="%4."/>
+      <w:lvlJc w:val="left"/>
+      <w:pPr>
+        <w:ind w:left="2880" w:hanging="360"/>
+      </w:pPr>
+    </w:lvl>
+    <w:lvl w:ilvl="4" w:tplc="04150019" w:tentative="1">
+      <w:start w:val="1"/>
+      <w:numFmt w:val="lowerLetter"/>
+      <w:lvlText w:val="%5."/>
+      <w:lvlJc w:val="left"/>
+      <w:pPr>
+        <w:ind w:left="3600" w:hanging="360"/>
+      </w:pPr>
+    </w:lvl>
+    <w:lvl w:ilvl="5" w:tplc="0415001B" w:tentative="1">
+      <w:start w:val="1"/>
+      <w:numFmt w:val="lowerRoman"/>
+      <w:lvlText w:val="%6."/>
+      <w:lvlJc w:val="right"/>
+      <w:pPr>
+        <w:ind w:left="4320" w:hanging="180"/>
+      </w:pPr>
+    </w:lvl>
+    <w:lvl w:ilvl="6" w:tplc="0415000F" w:tentative="1">
+      <w:start w:val="1"/>
+      <w:numFmt w:val="decimal"/>
+      <w:lvlText w:val="%7."/>
+      <w:lvlJc w:val="left"/>
+      <w:pPr>
+        <w:ind w:left="5040" w:hanging="360"/>
+      </w:pPr>
+    </w:lvl>
+    <w:lvl w:ilvl="7" w:tplc="04150019" w:tentative="1">
+      <w:start w:val="1"/>
+      <w:numFmt w:val="lowerLetter"/>
+      <w:lvlText w:val="%8."/>
+      <w:lvlJc w:val="left"/>
+      <w:pPr>
+        <w:ind w:left="5760" w:hanging="360"/>
+      </w:pPr>
+    </w:lvl>
+    <w:lvl w:ilvl="8" w:tplc="0415001B" w:tentative="1">
+      <w:start w:val="1"/>
+      <w:numFmt w:val="lowerRoman"/>
+      <w:lvlText w:val="%9."/>
+      <w:lvlJc w:val="right"/>
+      <w:pPr>
+        <w:ind w:left="6480" w:hanging="180"/>
+      </w:pPr>
+    </w:lvl>
+  </w:abstractNum>
+  <w:abstractNum w:abstractNumId="2" w15:restartNumberingAfterBreak="0">
+    <w:nsid w:val="2CBD0750"/>
+    <w:multiLevelType w:val="hybridMultilevel"/>
+    <w:tmpl w:val="52C84860"/>
+    <w:lvl w:ilvl="0" w:tplc="0415000F">
+      <w:start w:val="1"/>
+      <w:numFmt w:val="decimal"/>
+      <w:lvlText w:val="%1."/>
+      <w:lvlJc w:val="left"/>
+      <w:pPr>
+        <w:ind w:left="720" w:hanging="360"/>
+      </w:pPr>
+      <w:rPr>
+        <w:rFonts w:hint="default"/>
+      </w:rPr>
+    </w:lvl>
+    <w:lvl w:ilvl="1" w:tplc="04150019" w:tentative="1">
+      <w:start w:val="1"/>
+      <w:numFmt w:val="lowerLetter"/>
+      <w:lvlText w:val="%2."/>
+      <w:lvlJc w:val="left"/>
+      <w:pPr>
+        <w:ind w:left="1440" w:hanging="360"/>
+      </w:pPr>
+    </w:lvl>
+    <w:lvl w:ilvl="2" w:tplc="0415001B" w:tentative="1">
+      <w:start w:val="1"/>
+      <w:numFmt w:val="lowerRoman"/>
+      <w:lvlText w:val="%3."/>
+      <w:lvlJc w:val="right"/>
+      <w:pPr>
+        <w:ind w:left="2160" w:hanging="180"/>
+      </w:pPr>
+    </w:lvl>
+    <w:lvl w:ilvl="3" w:tplc="0415000F" w:tentative="1">
+      <w:start w:val="1"/>
+      <w:numFmt w:val="decimal"/>
+      <w:lvlText w:val="%4."/>
+      <w:lvlJc w:val="left"/>
+      <w:pPr>
+        <w:ind w:left="2880" w:hanging="360"/>
+      </w:pPr>
+    </w:lvl>
+    <w:lvl w:ilvl="4" w:tplc="04150019" w:tentative="1">
+      <w:start w:val="1"/>
+      <w:numFmt w:val="lowerLetter"/>
+      <w:lvlText w:val="%5."/>
+      <w:lvlJc w:val="left"/>
+      <w:pPr>
+        <w:ind w:left="3600" w:hanging="360"/>
+      </w:pPr>
+    </w:lvl>
+    <w:lvl w:ilvl="5" w:tplc="0415001B" w:tentative="1">
+      <w:start w:val="1"/>
+      <w:numFmt w:val="lowerRoman"/>
+      <w:lvlText w:val="%6."/>
+      <w:lvlJc w:val="right"/>
+      <w:pPr>
+        <w:ind w:left="4320" w:hanging="180"/>
+      </w:pPr>
+    </w:lvl>
+    <w:lvl w:ilvl="6" w:tplc="0415000F" w:tentative="1">
+      <w:start w:val="1"/>
+      <w:numFmt w:val="decimal"/>
+      <w:lvlText w:val="%7."/>
+      <w:lvlJc w:val="left"/>
+      <w:pPr>
+        <w:ind w:left="5040" w:hanging="360"/>
+      </w:pPr>
+    </w:lvl>
+    <w:lvl w:ilvl="7" w:tplc="04150019" w:tentative="1">
+      <w:start w:val="1"/>
+      <w:numFmt w:val="lowerLetter"/>
+      <w:lvlText w:val="%8."/>
+      <w:lvlJc w:val="left"/>
+      <w:pPr>
+        <w:ind w:left="5760" w:hanging="360"/>
+      </w:pPr>
+    </w:lvl>
+    <w:lvl w:ilvl="8" w:tplc="0415001B" w:tentative="1">
+      <w:start w:val="1"/>
+      <w:numFmt w:val="lowerRoman"/>
+      <w:lvlText w:val="%9."/>
+      <w:lvlJc w:val="right"/>
+      <w:pPr>
+        <w:ind w:left="6480" w:hanging="180"/>
+      </w:pPr>
+    </w:lvl>
+  </w:abstractNum>
+  <w:abstractNum w:abstractNumId="3" w15:restartNumberingAfterBreak="0">
+    <w:nsid w:val="72805F8A"/>
+    <w:multiLevelType w:val="hybridMultilevel"/>
+    <w:tmpl w:val="00B0B6AC"/>
+    <w:lvl w:ilvl="0" w:tplc="0415000F">
+      <w:start w:val="1"/>
+      <w:numFmt w:val="decimal"/>
+      <w:lvlText w:val="%1."/>
+      <w:lvlJc w:val="left"/>
+      <w:pPr>
+        <w:ind w:left="720" w:hanging="360"/>
+      </w:pPr>
+      <w:rPr>
+        <w:rFonts w:hint="default"/>
+      </w:rPr>
+    </w:lvl>
+    <w:lvl w:ilvl="1" w:tplc="04150019" w:tentative="1">
+      <w:start w:val="1"/>
+      <w:numFmt w:val="lowerLetter"/>
+      <w:lvlText w:val="%2."/>
+      <w:lvlJc w:val="left"/>
+      <w:pPr>
+        <w:ind w:left="1440" w:hanging="360"/>
+      </w:pPr>
+    </w:lvl>
+    <w:lvl w:ilvl="2" w:tplc="0415001B" w:tentative="1">
+      <w:start w:val="1"/>
+      <w:numFmt w:val="lowerRoman"/>
+      <w:lvlText w:val="%3."/>
+      <w:lvlJc w:val="right"/>
+      <w:pPr>
+        <w:ind w:left="2160" w:hanging="180"/>
+      </w:pPr>
+    </w:lvl>
+    <w:lvl w:ilvl="3" w:tplc="0415000F" w:tentative="1">
+      <w:start w:val="1"/>
+      <w:numFmt w:val="decimal"/>
+      <w:lvlText w:val="%4."/>
+      <w:lvlJc w:val="left"/>
+      <w:pPr>
+        <w:ind w:left="2880" w:hanging="360"/>
+      </w:pPr>
+    </w:lvl>
+    <w:lvl w:ilvl="4" w:tplc="04150019" w:tentative="1">
+      <w:start w:val="1"/>
+      <w:numFmt w:val="lowerLetter"/>
+      <w:lvlText w:val="%5."/>
+      <w:lvlJc w:val="left"/>
+      <w:pPr>
+        <w:ind w:left="3600" w:hanging="360"/>
+      </w:pPr>
+    </w:lvl>
+    <w:lvl w:ilvl="5" w:tplc="0415001B" w:tentative="1">
+      <w:start w:val="1"/>
+      <w:numFmt w:val="lowerRoman"/>
+      <w:lvlText w:val="%6."/>
+      <w:lvlJc w:val="right"/>
+      <w:pPr>
+        <w:ind w:left="4320" w:hanging="180"/>
+      </w:pPr>
+    </w:lvl>
+    <w:lvl w:ilvl="6" w:tplc="0415000F" w:tentative="1">
+      <w:start w:val="1"/>
+      <w:numFmt w:val="decimal"/>
+      <w:lvlText w:val="%7."/>
+      <w:lvlJc w:val="left"/>
+      <w:pPr>
+        <w:ind w:left="5040" w:hanging="360"/>
+      </w:pPr>
+    </w:lvl>
+    <w:lvl w:ilvl="7" w:tplc="04150019" w:tentative="1">
+      <w:start w:val="1"/>
+      <w:numFmt w:val="lowerLetter"/>
+      <w:lvlText w:val="%8."/>
+      <w:lvlJc w:val="left"/>
+      <w:pPr>
+        <w:ind w:left="5760" w:hanging="360"/>
+      </w:pPr>
+    </w:lvl>
+    <w:lvl w:ilvl="8" w:tplc="0415001B" w:tentative="1">
+      <w:start w:val="1"/>
+      <w:numFmt w:val="lowerRoman"/>
+      <w:lvlText w:val="%9."/>
+      <w:lvlJc w:val="right"/>
+      <w:pPr>
+        <w:ind w:left="6480" w:hanging="180"/>
+      </w:pPr>
+    </w:lvl>
+  </w:abstractNum>
+  <w:abstractNum w:abstractNumId="4" w15:restartNumberingAfterBreak="0">
     <w:nsid w:val="7BBD4CB9"/>
     <w:multiLevelType w:val="hybridMultilevel"/>
     <w:tmpl w:val="2D14D86C"/>
@@ -2122,6 +2692,18 @@
     </w:lvl>
   </w:abstractNum>
   <w:num w:numId="1">
+    <w:abstractNumId w:val="4"/>
+  </w:num>
+  <w:num w:numId="2">
+    <w:abstractNumId w:val="1"/>
+  </w:num>
+  <w:num w:numId="3">
+    <w:abstractNumId w:val="2"/>
+  </w:num>
+  <w:num w:numId="4">
+    <w:abstractNumId w:val="3"/>
+  </w:num>
+  <w:num w:numId="5">
     <w:abstractNumId w:val="0"/>
   </w:num>
 </w:numbering>

</xml_diff>